<commit_message>
Made corrections in assignment
</commit_message>
<xml_diff>
--- a/Assignment2.docx
+++ b/Assignment2.docx
@@ -2557,19 +2557,11 @@
         <w:spacing w:after="0" w:line="240" w:lineRule="auto"/>
         <w:rPr>
           <w:rFonts w:ascii="Consolas" w:hAnsi="Consolas" w:cs="Consolas"/>
-          <w:sz w:val="24"/>
-          <w:szCs w:val="24"/>
-        </w:rPr>
-      </w:pPr>
-      <w:r>
-        <w:rPr>
-          <w:rFonts w:ascii="Consolas" w:hAnsi="Consolas" w:cs="Consolas"/>
-          <w:color w:val="000000"/>
-          <w:sz w:val="24"/>
-          <w:szCs w:val="24"/>
-        </w:rPr>
-        <w:tab/>
-      </w:r>
+          <w:color w:val="000000"/>
+          <w:sz w:val="24"/>
+          <w:szCs w:val="24"/>
+        </w:rPr>
+      </w:pPr>
       <w:r>
         <w:rPr>
           <w:rFonts w:ascii="Consolas" w:hAnsi="Consolas" w:cs="Consolas"/>
@@ -2616,111 +2608,14 @@
       <w:r>
         <w:rPr>
           <w:rFonts w:ascii="Consolas" w:hAnsi="Consolas" w:cs="Consolas"/>
-          <w:color w:val="000000"/>
-          <w:sz w:val="24"/>
-          <w:szCs w:val="24"/>
-        </w:rPr>
-        <w:tab/>
-      </w:r>
-      <w:r>
-        <w:rPr>
-          <w:rFonts w:ascii="Consolas" w:hAnsi="Consolas" w:cs="Consolas"/>
-          <w:color w:val="000000"/>
-          <w:sz w:val="24"/>
-          <w:szCs w:val="24"/>
-        </w:rPr>
-        <w:tab/>
-      </w:r>
-      <w:r>
-        <w:rPr>
-          <w:rFonts w:ascii="Consolas" w:hAnsi="Consolas" w:cs="Consolas"/>
-          <w:color w:val="000000"/>
-          <w:sz w:val="24"/>
-          <w:szCs w:val="24"/>
-        </w:rPr>
-        <w:tab/>
-      </w:r>
-      <w:proofErr w:type="spellStart"/>
-      <w:proofErr w:type="gramStart"/>
-      <w:r>
-        <w:rPr>
-          <w:rFonts w:ascii="Consolas" w:hAnsi="Consolas" w:cs="Consolas"/>
-          <w:color w:val="6A3E3E"/>
-          <w:sz w:val="24"/>
-          <w:szCs w:val="24"/>
-        </w:rPr>
-        <w:t>p</w:t>
-      </w:r>
-      <w:r>
-        <w:rPr>
-          <w:rFonts w:ascii="Consolas" w:hAnsi="Consolas" w:cs="Consolas"/>
-          <w:color w:val="000000"/>
-          <w:sz w:val="24"/>
-          <w:szCs w:val="24"/>
-        </w:rPr>
-        <w:t>.</w:t>
-      </w:r>
-      <w:r>
-        <w:rPr>
-          <w:rFonts w:ascii="Consolas" w:hAnsi="Consolas" w:cs="Consolas"/>
-          <w:color w:val="0000C0"/>
-          <w:sz w:val="24"/>
-          <w:szCs w:val="24"/>
-        </w:rPr>
-        <w:t>amount</w:t>
-      </w:r>
-      <w:proofErr w:type="spellEnd"/>
-      <w:proofErr w:type="gramEnd"/>
-      <w:r>
-        <w:rPr>
-          <w:rFonts w:ascii="Consolas" w:hAnsi="Consolas" w:cs="Consolas"/>
-          <w:color w:val="000000"/>
-          <w:sz w:val="24"/>
-          <w:szCs w:val="24"/>
-        </w:rPr>
-        <w:t xml:space="preserve"> = (</w:t>
-      </w:r>
-      <w:proofErr w:type="spellStart"/>
-      <w:r>
-        <w:rPr>
-          <w:rFonts w:ascii="Consolas" w:hAnsi="Consolas" w:cs="Consolas"/>
           <w:b/>
           <w:bCs/>
           <w:color w:val="7F0055"/>
           <w:sz w:val="24"/>
           <w:szCs w:val="24"/>
         </w:rPr>
-        <w:t>this</w:t>
-      </w:r>
-      <w:r>
-        <w:rPr>
-          <w:rFonts w:ascii="Consolas" w:hAnsi="Consolas" w:cs="Consolas"/>
-          <w:color w:val="000000"/>
-          <w:sz w:val="24"/>
-          <w:szCs w:val="24"/>
-        </w:rPr>
-        <w:t>.</w:t>
-      </w:r>
-      <w:r>
-        <w:rPr>
-          <w:rFonts w:ascii="Consolas" w:hAnsi="Consolas" w:cs="Consolas"/>
-          <w:color w:val="0000C0"/>
-          <w:sz w:val="24"/>
-          <w:szCs w:val="24"/>
-        </w:rPr>
-        <w:t>netPrice</w:t>
-      </w:r>
-      <w:proofErr w:type="spellEnd"/>
-      <w:r>
-        <w:rPr>
-          <w:rFonts w:ascii="Consolas" w:hAnsi="Consolas" w:cs="Consolas"/>
-          <w:color w:val="000000"/>
-          <w:sz w:val="24"/>
-          <w:szCs w:val="24"/>
-        </w:rPr>
-        <w:t xml:space="preserve"> * </w:t>
-      </w:r>
-      <w:proofErr w:type="spellStart"/>
+        <w:t xml:space="preserve">     </w:t>
+      </w:r>
       <w:r>
         <w:rPr>
           <w:rFonts w:ascii="Consolas" w:hAnsi="Consolas" w:cs="Consolas"/>
@@ -2730,37 +2625,37 @@
           <w:sz w:val="24"/>
           <w:szCs w:val="24"/>
         </w:rPr>
-        <w:t>this</w:t>
-      </w:r>
-      <w:r>
-        <w:rPr>
-          <w:rFonts w:ascii="Consolas" w:hAnsi="Consolas" w:cs="Consolas"/>
-          <w:color w:val="000000"/>
-          <w:sz w:val="24"/>
-          <w:szCs w:val="24"/>
-        </w:rPr>
-        <w:t>.</w:t>
-      </w:r>
-      <w:r>
-        <w:rPr>
-          <w:rFonts w:ascii="Consolas" w:hAnsi="Consolas" w:cs="Consolas"/>
-          <w:color w:val="0000C0"/>
-          <w:sz w:val="24"/>
-          <w:szCs w:val="24"/>
-        </w:rPr>
-        <w:t>taxValue</w:t>
-      </w:r>
-      <w:proofErr w:type="spellEnd"/>
-      <w:r>
-        <w:rPr>
-          <w:rFonts w:ascii="Consolas" w:hAnsi="Consolas" w:cs="Consolas"/>
-          <w:color w:val="000000"/>
-          <w:sz w:val="24"/>
-          <w:szCs w:val="24"/>
-        </w:rPr>
-        <w:t xml:space="preserve"> * </w:t>
+        <w:t>int</w:t>
+      </w:r>
+      <w:r>
+        <w:rPr>
+          <w:rFonts w:ascii="Consolas" w:hAnsi="Consolas" w:cs="Consolas"/>
+          <w:color w:val="000000"/>
+          <w:sz w:val="24"/>
+          <w:szCs w:val="24"/>
+        </w:rPr>
+        <w:t xml:space="preserve"> </w:t>
+      </w:r>
+      <w:r>
+        <w:rPr>
+          <w:rFonts w:ascii="Consolas" w:hAnsi="Consolas" w:cs="Consolas"/>
+          <w:color w:val="6A3E3E"/>
+          <w:sz w:val="24"/>
+          <w:szCs w:val="24"/>
+        </w:rPr>
+        <w:t>interest</w:t>
+      </w:r>
+      <w:r>
+        <w:rPr>
+          <w:rFonts w:ascii="Consolas" w:hAnsi="Consolas" w:cs="Consolas"/>
+          <w:color w:val="000000"/>
+          <w:sz w:val="24"/>
+          <w:szCs w:val="24"/>
+        </w:rPr>
+        <w:t xml:space="preserve"> = (</w:t>
       </w:r>
       <w:proofErr w:type="spellStart"/>
+      <w:proofErr w:type="gramStart"/>
       <w:r>
         <w:rPr>
           <w:rFonts w:ascii="Consolas" w:hAnsi="Consolas" w:cs="Consolas"/>
@@ -2788,6 +2683,87 @@
           <w:sz w:val="24"/>
           <w:szCs w:val="24"/>
         </w:rPr>
+        <w:t>netPrice</w:t>
+      </w:r>
+      <w:proofErr w:type="spellEnd"/>
+      <w:proofErr w:type="gramEnd"/>
+      <w:r>
+        <w:rPr>
+          <w:rFonts w:ascii="Consolas" w:hAnsi="Consolas" w:cs="Consolas"/>
+          <w:color w:val="000000"/>
+          <w:sz w:val="24"/>
+          <w:szCs w:val="24"/>
+        </w:rPr>
+        <w:t xml:space="preserve"> * </w:t>
+      </w:r>
+      <w:proofErr w:type="spellStart"/>
+      <w:r>
+        <w:rPr>
+          <w:rFonts w:ascii="Consolas" w:hAnsi="Consolas" w:cs="Consolas"/>
+          <w:b/>
+          <w:bCs/>
+          <w:color w:val="7F0055"/>
+          <w:sz w:val="24"/>
+          <w:szCs w:val="24"/>
+        </w:rPr>
+        <w:t>this</w:t>
+      </w:r>
+      <w:r>
+        <w:rPr>
+          <w:rFonts w:ascii="Consolas" w:hAnsi="Consolas" w:cs="Consolas"/>
+          <w:color w:val="000000"/>
+          <w:sz w:val="24"/>
+          <w:szCs w:val="24"/>
+        </w:rPr>
+        <w:t>.</w:t>
+      </w:r>
+      <w:r>
+        <w:rPr>
+          <w:rFonts w:ascii="Consolas" w:hAnsi="Consolas" w:cs="Consolas"/>
+          <w:color w:val="0000C0"/>
+          <w:sz w:val="24"/>
+          <w:szCs w:val="24"/>
+        </w:rPr>
+        <w:t>taxValue</w:t>
+      </w:r>
+      <w:proofErr w:type="spellEnd"/>
+      <w:r>
+        <w:rPr>
+          <w:rFonts w:ascii="Consolas" w:hAnsi="Consolas" w:cs="Consolas"/>
+          <w:color w:val="000000"/>
+          <w:sz w:val="24"/>
+          <w:szCs w:val="24"/>
+        </w:rPr>
+        <w:t xml:space="preserve"> * </w:t>
+      </w:r>
+      <w:proofErr w:type="spellStart"/>
+      <w:r>
+        <w:rPr>
+          <w:rFonts w:ascii="Consolas" w:hAnsi="Consolas" w:cs="Consolas"/>
+          <w:b/>
+          <w:bCs/>
+          <w:color w:val="7F0055"/>
+          <w:sz w:val="24"/>
+          <w:szCs w:val="24"/>
+        </w:rPr>
+        <w:t>this</w:t>
+      </w:r>
+      <w:r>
+        <w:rPr>
+          <w:rFonts w:ascii="Consolas" w:hAnsi="Consolas" w:cs="Consolas"/>
+          <w:color w:val="000000"/>
+          <w:sz w:val="24"/>
+          <w:szCs w:val="24"/>
+        </w:rPr>
+        <w:t>.</w:t>
+      </w:r>
+      <w:r>
+        <w:rPr>
+          <w:rFonts w:ascii="Consolas" w:hAnsi="Consolas" w:cs="Consolas"/>
+          <w:color w:val="0000C0"/>
+          <w:sz w:val="24"/>
+          <w:szCs w:val="24"/>
+        </w:rPr>
         <w:t>time</w:t>
       </w:r>
       <w:proofErr w:type="spellEnd"/>
@@ -2809,19 +2785,158 @@
         <w:spacing w:after="0" w:line="240" w:lineRule="auto"/>
         <w:rPr>
           <w:rFonts w:ascii="Consolas" w:hAnsi="Consolas" w:cs="Consolas"/>
-          <w:sz w:val="24"/>
-          <w:szCs w:val="24"/>
-        </w:rPr>
-      </w:pPr>
-      <w:r>
-        <w:rPr>
-          <w:rFonts w:ascii="Consolas" w:hAnsi="Consolas" w:cs="Consolas"/>
-          <w:color w:val="000000"/>
-          <w:sz w:val="24"/>
-          <w:szCs w:val="24"/>
-        </w:rPr>
-        <w:tab/>
-      </w:r>
+          <w:color w:val="000000"/>
+          <w:sz w:val="24"/>
+          <w:szCs w:val="24"/>
+        </w:rPr>
+      </w:pPr>
+      <w:r>
+        <w:rPr>
+          <w:rFonts w:ascii="Consolas" w:hAnsi="Consolas" w:cs="Consolas"/>
+          <w:color w:val="000000"/>
+          <w:sz w:val="24"/>
+          <w:szCs w:val="24"/>
+        </w:rPr>
+        <w:tab/>
+      </w:r>
+      <w:r>
+        <w:rPr>
+          <w:rFonts w:ascii="Consolas" w:hAnsi="Consolas" w:cs="Consolas"/>
+          <w:color w:val="000000"/>
+          <w:sz w:val="24"/>
+          <w:szCs w:val="24"/>
+        </w:rPr>
+        <w:tab/>
+      </w:r>
+      <w:r>
+        <w:rPr>
+          <w:rFonts w:ascii="Consolas" w:hAnsi="Consolas" w:cs="Consolas"/>
+          <w:color w:val="000000"/>
+          <w:sz w:val="24"/>
+          <w:szCs w:val="24"/>
+        </w:rPr>
+        <w:tab/>
+      </w:r>
+      <w:proofErr w:type="spellStart"/>
+      <w:proofErr w:type="gramStart"/>
+      <w:r>
+        <w:rPr>
+          <w:rFonts w:ascii="Consolas" w:hAnsi="Consolas" w:cs="Consolas"/>
+          <w:color w:val="6A3E3E"/>
+          <w:sz w:val="24"/>
+          <w:szCs w:val="24"/>
+        </w:rPr>
+        <w:t>p</w:t>
+      </w:r>
+      <w:r>
+        <w:rPr>
+          <w:rFonts w:ascii="Consolas" w:hAnsi="Consolas" w:cs="Consolas"/>
+          <w:color w:val="000000"/>
+          <w:sz w:val="24"/>
+          <w:szCs w:val="24"/>
+        </w:rPr>
+        <w:t>.</w:t>
+      </w:r>
+      <w:r>
+        <w:rPr>
+          <w:rFonts w:ascii="Consolas" w:hAnsi="Consolas" w:cs="Consolas"/>
+          <w:color w:val="0000C0"/>
+          <w:sz w:val="24"/>
+          <w:szCs w:val="24"/>
+        </w:rPr>
+        <w:t>amount</w:t>
+      </w:r>
+      <w:proofErr w:type="spellEnd"/>
+      <w:proofErr w:type="gramEnd"/>
+      <w:r>
+        <w:rPr>
+          <w:rFonts w:ascii="Consolas" w:hAnsi="Consolas" w:cs="Consolas"/>
+          <w:color w:val="000000"/>
+          <w:sz w:val="24"/>
+          <w:szCs w:val="24"/>
+        </w:rPr>
+        <w:t xml:space="preserve"> = </w:t>
+      </w:r>
+      <w:proofErr w:type="spellStart"/>
+      <w:r>
+        <w:rPr>
+          <w:rFonts w:ascii="Consolas" w:hAnsi="Consolas" w:cs="Consolas"/>
+          <w:b/>
+          <w:bCs/>
+          <w:color w:val="7F0055"/>
+          <w:sz w:val="24"/>
+          <w:szCs w:val="24"/>
+        </w:rPr>
+        <w:t>this</w:t>
+      </w:r>
+      <w:r>
+        <w:rPr>
+          <w:rFonts w:ascii="Consolas" w:hAnsi="Consolas" w:cs="Consolas"/>
+          <w:color w:val="000000"/>
+          <w:sz w:val="24"/>
+          <w:szCs w:val="24"/>
+        </w:rPr>
+        <w:t>.</w:t>
+      </w:r>
+      <w:r>
+        <w:rPr>
+          <w:rFonts w:ascii="Consolas" w:hAnsi="Consolas" w:cs="Consolas"/>
+          <w:color w:val="0000C0"/>
+          <w:sz w:val="24"/>
+          <w:szCs w:val="24"/>
+        </w:rPr>
+        <w:t>netPrice</w:t>
+      </w:r>
+      <w:r>
+        <w:rPr>
+          <w:rFonts w:ascii="Consolas" w:hAnsi="Consolas" w:cs="Consolas"/>
+          <w:color w:val="000000"/>
+          <w:sz w:val="24"/>
+          <w:szCs w:val="24"/>
+        </w:rPr>
+        <w:t>+</w:t>
+      </w:r>
+      <w:r>
+        <w:rPr>
+          <w:rFonts w:ascii="Consolas" w:hAnsi="Consolas" w:cs="Consolas"/>
+          <w:color w:val="6A3E3E"/>
+          <w:sz w:val="24"/>
+          <w:szCs w:val="24"/>
+        </w:rPr>
+        <w:t>interest</w:t>
+      </w:r>
+      <w:proofErr w:type="spellEnd"/>
+      <w:r>
+        <w:rPr>
+          <w:rFonts w:ascii="Consolas" w:hAnsi="Consolas" w:cs="Consolas"/>
+          <w:color w:val="000000"/>
+          <w:sz w:val="24"/>
+          <w:szCs w:val="24"/>
+        </w:rPr>
+        <w:t>;</w:t>
+      </w:r>
+      <w:r>
+        <w:rPr>
+          <w:rFonts w:ascii="Consolas" w:hAnsi="Consolas" w:cs="Consolas"/>
+          <w:color w:val="000000"/>
+          <w:sz w:val="24"/>
+          <w:szCs w:val="24"/>
+        </w:rPr>
+        <w:tab/>
+      </w:r>
+    </w:p>
+    <w:p>
+      <w:pPr>
+        <w:autoSpaceDE w:val="0"/>
+        <w:autoSpaceDN w:val="0"/>
+        <w:adjustRightInd w:val="0"/>
+        <w:spacing w:after="0" w:line="240" w:lineRule="auto"/>
+        <w:rPr>
+          <w:rFonts w:ascii="Consolas" w:hAnsi="Consolas" w:cs="Consolas"/>
+          <w:sz w:val="24"/>
+          <w:szCs w:val="24"/>
+        </w:rPr>
+      </w:pPr>
       <w:r>
         <w:rPr>
           <w:rFonts w:ascii="Consolas" w:hAnsi="Consolas" w:cs="Consolas"/>

</xml_diff>